<commit_message>
JavaDoc and Description updated
</commit_message>
<xml_diff>
--- a/Description.docx
+++ b/Description.docx
@@ -2001,6 +2001,261 @@
     <w:p>
       <w:pPr>
         <w:spacing w:after="0"/>
+        <w:ind w:left="709" w:hanging="349"/>
+        <w:jc w:val="both"/>
+        <w:rPr>
+          <w:rFonts w:ascii="Times New Roman" w:hAnsi="Times New Roman" w:cs="Times New Roman"/>
+          <w:sz w:val="24"/>
+          <w:szCs w:val="24"/>
+        </w:rPr>
+      </w:pPr>
+      <w:r>
+        <w:rPr>
+          <w:rFonts w:ascii="Times New Roman" w:hAnsi="Times New Roman" w:cs="Times New Roman"/>
+          <w:sz w:val="24"/>
+          <w:szCs w:val="24"/>
+        </w:rPr>
+        <w:tab/>
+        <w:t xml:space="preserve">1.3 </w:t>
+      </w:r>
+      <w:r>
+        <w:rPr>
+          <w:rFonts w:ascii="Times New Roman" w:hAnsi="Times New Roman" w:cs="Times New Roman"/>
+          <w:sz w:val="24"/>
+          <w:szCs w:val="24"/>
+        </w:rPr>
+        <w:t>Номера:</w:t>
+      </w:r>
+    </w:p>
+    <w:p>
+      <w:pPr>
+        <w:spacing w:after="0"/>
+        <w:ind w:left="993" w:hanging="633"/>
+        <w:jc w:val="both"/>
+        <w:rPr>
+          <w:rFonts w:ascii="Times New Roman" w:hAnsi="Times New Roman" w:cs="Times New Roman"/>
+          <w:sz w:val="24"/>
+          <w:szCs w:val="24"/>
+        </w:rPr>
+      </w:pPr>
+      <w:r>
+        <w:rPr>
+          <w:rFonts w:ascii="Times New Roman" w:hAnsi="Times New Roman" w:cs="Times New Roman"/>
+          <w:sz w:val="24"/>
+          <w:szCs w:val="24"/>
+        </w:rPr>
+        <w:tab/>
+        <w:t>1.3.1 О номере:</w:t>
+      </w:r>
+    </w:p>
+    <w:p>
+      <w:pPr>
+        <w:spacing w:after="0"/>
+        <w:ind w:left="1134" w:hanging="774"/>
+        <w:jc w:val="both"/>
+        <w:rPr>
+          <w:rFonts w:ascii="Times New Roman" w:hAnsi="Times New Roman" w:cs="Times New Roman"/>
+          <w:sz w:val="24"/>
+          <w:szCs w:val="24"/>
+        </w:rPr>
+      </w:pPr>
+      <w:r>
+        <w:rPr>
+          <w:rFonts w:ascii="Times New Roman" w:hAnsi="Times New Roman" w:cs="Times New Roman"/>
+          <w:sz w:val="24"/>
+          <w:szCs w:val="24"/>
+        </w:rPr>
+        <w:tab/>
+      </w:r>
+      <w:r>
+        <w:rPr>
+          <w:rFonts w:ascii="Times New Roman" w:hAnsi="Times New Roman" w:cs="Times New Roman"/>
+          <w:sz w:val="24"/>
+          <w:szCs w:val="24"/>
+        </w:rPr>
+        <w:t>- Название</w:t>
+      </w:r>
+    </w:p>
+    <w:p>
+      <w:pPr>
+        <w:spacing w:after="0"/>
+        <w:ind w:left="1134" w:hanging="774"/>
+        <w:jc w:val="both"/>
+        <w:rPr>
+          <w:rFonts w:ascii="Times New Roman" w:hAnsi="Times New Roman" w:cs="Times New Roman"/>
+          <w:sz w:val="24"/>
+          <w:szCs w:val="24"/>
+        </w:rPr>
+      </w:pPr>
+      <w:r>
+        <w:rPr>
+          <w:rFonts w:ascii="Times New Roman" w:hAnsi="Times New Roman" w:cs="Times New Roman"/>
+          <w:sz w:val="24"/>
+          <w:szCs w:val="24"/>
+        </w:rPr>
+        <w:tab/>
+        <w:t xml:space="preserve">- </w:t>
+      </w:r>
+      <w:r>
+        <w:rPr>
+          <w:rFonts w:ascii="Times New Roman" w:hAnsi="Times New Roman" w:cs="Times New Roman"/>
+          <w:sz w:val="24"/>
+          <w:szCs w:val="24"/>
+        </w:rPr>
+        <w:t>Описание</w:t>
+      </w:r>
+    </w:p>
+    <w:p>
+      <w:pPr>
+        <w:spacing w:after="0"/>
+        <w:ind w:left="1134" w:hanging="774"/>
+        <w:jc w:val="both"/>
+        <w:rPr>
+          <w:rFonts w:ascii="Times New Roman" w:hAnsi="Times New Roman" w:cs="Times New Roman"/>
+          <w:sz w:val="24"/>
+          <w:szCs w:val="24"/>
+        </w:rPr>
+      </w:pPr>
+      <w:r>
+        <w:rPr>
+          <w:rFonts w:ascii="Times New Roman" w:hAnsi="Times New Roman" w:cs="Times New Roman"/>
+          <w:sz w:val="24"/>
+          <w:szCs w:val="24"/>
+        </w:rPr>
+        <w:tab/>
+        <w:t xml:space="preserve">- </w:t>
+      </w:r>
+      <w:r>
+        <w:rPr>
+          <w:rFonts w:ascii="Times New Roman" w:hAnsi="Times New Roman" w:cs="Times New Roman"/>
+          <w:sz w:val="24"/>
+          <w:szCs w:val="24"/>
+        </w:rPr>
+        <w:t>Список участников</w:t>
+      </w:r>
+    </w:p>
+    <w:p>
+      <w:pPr>
+        <w:spacing w:after="0"/>
+        <w:ind w:left="993" w:hanging="633"/>
+        <w:jc w:val="both"/>
+        <w:rPr>
+          <w:rFonts w:ascii="Times New Roman" w:hAnsi="Times New Roman" w:cs="Times New Roman"/>
+          <w:sz w:val="24"/>
+          <w:szCs w:val="24"/>
+        </w:rPr>
+      </w:pPr>
+      <w:r>
+        <w:rPr>
+          <w:rFonts w:ascii="Times New Roman" w:hAnsi="Times New Roman" w:cs="Times New Roman"/>
+          <w:sz w:val="24"/>
+          <w:szCs w:val="24"/>
+        </w:rPr>
+        <w:tab/>
+        <w:t>1.3.2</w:t>
+      </w:r>
+      <w:r>
+        <w:rPr>
+          <w:rFonts w:ascii="Times New Roman" w:hAnsi="Times New Roman" w:cs="Times New Roman"/>
+          <w:sz w:val="24"/>
+          <w:szCs w:val="24"/>
+        </w:rPr>
+        <w:t xml:space="preserve"> </w:t>
+      </w:r>
+      <w:r>
+        <w:rPr>
+          <w:rFonts w:ascii="Times New Roman" w:hAnsi="Times New Roman" w:cs="Times New Roman"/>
+          <w:sz w:val="24"/>
+          <w:szCs w:val="24"/>
+        </w:rPr>
+        <w:t>Участники номеров:</w:t>
+      </w:r>
+    </w:p>
+    <w:p>
+      <w:pPr>
+        <w:spacing w:after="0"/>
+        <w:ind w:left="1134" w:hanging="774"/>
+        <w:jc w:val="both"/>
+        <w:rPr>
+          <w:rFonts w:ascii="Times New Roman" w:hAnsi="Times New Roman" w:cs="Times New Roman"/>
+          <w:sz w:val="24"/>
+          <w:szCs w:val="24"/>
+        </w:rPr>
+      </w:pPr>
+      <w:r>
+        <w:rPr>
+          <w:rFonts w:ascii="Times New Roman" w:hAnsi="Times New Roman" w:cs="Times New Roman"/>
+          <w:sz w:val="24"/>
+          <w:szCs w:val="24"/>
+        </w:rPr>
+        <w:tab/>
+        <w:t>- Назначаются из зарегистрированных пользователей</w:t>
+      </w:r>
+    </w:p>
+    <w:p>
+      <w:pPr>
+        <w:spacing w:after="0"/>
+        <w:ind w:left="1134" w:hanging="774"/>
+        <w:jc w:val="both"/>
+        <w:rPr>
+          <w:rFonts w:ascii="Times New Roman" w:hAnsi="Times New Roman" w:cs="Times New Roman"/>
+          <w:sz w:val="24"/>
+          <w:szCs w:val="24"/>
+        </w:rPr>
+      </w:pPr>
+      <w:r>
+        <w:rPr>
+          <w:rFonts w:ascii="Times New Roman" w:hAnsi="Times New Roman" w:cs="Times New Roman"/>
+          <w:sz w:val="24"/>
+          <w:szCs w:val="24"/>
+        </w:rPr>
+        <w:tab/>
+        <w:t>- Существует возможность замены</w:t>
+      </w:r>
+      <w:r>
+        <w:rPr>
+          <w:rFonts w:ascii="Times New Roman" w:hAnsi="Times New Roman" w:cs="Times New Roman"/>
+          <w:sz w:val="24"/>
+          <w:szCs w:val="24"/>
+        </w:rPr>
+        <w:t>/</w:t>
+      </w:r>
+      <w:r>
+        <w:rPr>
+          <w:rFonts w:ascii="Times New Roman" w:hAnsi="Times New Roman" w:cs="Times New Roman"/>
+          <w:sz w:val="24"/>
+          <w:szCs w:val="24"/>
+        </w:rPr>
+        <w:t>удаления</w:t>
+      </w:r>
+      <w:r>
+        <w:rPr>
+          <w:rFonts w:ascii="Times New Roman" w:hAnsi="Times New Roman" w:cs="Times New Roman"/>
+          <w:sz w:val="24"/>
+          <w:szCs w:val="24"/>
+        </w:rPr>
+        <w:t>/</w:t>
+      </w:r>
+      <w:r>
+        <w:rPr>
+          <w:rFonts w:ascii="Times New Roman" w:hAnsi="Times New Roman" w:cs="Times New Roman"/>
+          <w:sz w:val="24"/>
+          <w:szCs w:val="24"/>
+        </w:rPr>
+        <w:t>добавления</w:t>
+      </w:r>
+      <w:r>
+        <w:rPr>
+          <w:rFonts w:ascii="Times New Roman" w:hAnsi="Times New Roman" w:cs="Times New Roman"/>
+          <w:sz w:val="24"/>
+          <w:szCs w:val="24"/>
+        </w:rPr>
+        <w:t xml:space="preserve"> участника номера</w:t>
+      </w:r>
+    </w:p>
+    <w:p>
+      <w:pPr>
+        <w:spacing w:after="0"/>
         <w:ind w:left="709" w:hanging="633"/>
         <w:jc w:val="both"/>
         <w:rPr>
@@ -2244,6 +2499,7 @@
           <w:sz w:val="24"/>
           <w:szCs w:val="24"/>
         </w:rPr>
+        <w:lastRenderedPageBreak/>
         <w:t>2 Веб-сайт</w:t>
       </w:r>
     </w:p>

</xml_diff>